<commit_message>
in working order - v1
</commit_message>
<xml_diff>
--- a/Templates/09-Proces-verbal-inventariere-v1.0.docx
+++ b/Templates/09-Proces-verbal-inventariere-v1.0.docx
@@ -453,15 +453,15 @@
         <w:tblLook w:val="04A0" w:firstRow="1" w:lastRow="0" w:firstColumn="1" w:lastColumn="0" w:noHBand="0" w:noVBand="1"/>
       </w:tblPr>
       <w:tblGrid>
-        <w:gridCol w:w="1800"/>
-        <w:gridCol w:w="5220"/>
+        <w:gridCol w:w="1710"/>
+        <w:gridCol w:w="5310"/>
         <w:gridCol w:w="1710"/>
         <w:gridCol w:w="990"/>
       </w:tblGrid>
       <w:tr>
         <w:tc>
           <w:tcPr>
-            <w:tcW w:w="1800" w:type="dxa"/>
+            <w:tcW w:w="1710" w:type="dxa"/>
           </w:tcPr>
           <w:p>
             <w:pPr>
@@ -481,7 +481,7 @@
         </w:tc>
         <w:tc>
           <w:tcPr>
-            <w:tcW w:w="5220" w:type="dxa"/>
+            <w:tcW w:w="5310" w:type="dxa"/>
           </w:tcPr>
           <w:p>
             <w:pPr>
@@ -543,36 +543,81 @@
       <w:tr>
         <w:tc>
           <w:tcPr>
-            <w:tcW w:w="1800" w:type="dxa"/>
+            <w:tcW w:w="1710" w:type="dxa"/>
           </w:tcPr>
           <w:p>
             <w:pPr>
               <w:ind w:right="-540"/>
               <w:jc w:val="both"/>
               <w:rPr>
+                <w:highlight w:val="magenta"/>
                 <w:lang w:val="it-IT"/>
               </w:rPr>
             </w:pPr>
             <w:r>
               <w:rPr>
-                <w:lang w:val="it-IT"/>
-              </w:rPr>
-              <w:t>Cont xxx</w:t>
+                <w:highlight w:val="magenta"/>
+                <w:lang w:val="it-IT"/>
+              </w:rPr>
+              <w:t xml:space="preserve">Cont </w:t>
+            </w:r>
+            <w:r>
+              <w:rPr>
+                <w:highlight w:val="magenta"/>
+                <w:lang w:val="it-IT"/>
+              </w:rPr>
+              <w:t>{{</w:t>
+            </w:r>
+            <w:r>
+              <w:rPr>
+                <w:highlight w:val="magenta"/>
+                <w:lang w:val="it-IT"/>
+              </w:rPr>
+              <w:t>cont1_ap</w:t>
+            </w:r>
+            <w:r>
+              <w:rPr>
+                <w:highlight w:val="magenta"/>
+                <w:lang w:val="it-IT"/>
+              </w:rPr>
+              <w:t>}}</w:t>
             </w:r>
           </w:p>
         </w:tc>
         <w:tc>
           <w:tcPr>
-            <w:tcW w:w="5220" w:type="dxa"/>
+            <w:tcW w:w="5310" w:type="dxa"/>
           </w:tcPr>
           <w:p>
             <w:pPr>
               <w:ind w:right="-540"/>
               <w:jc w:val="both"/>
               <w:rPr>
+                <w:highlight w:val="magenta"/>
                 <w:lang w:val="it-IT"/>
               </w:rPr>
             </w:pPr>
+            <w:r>
+              <w:rPr>
+                <w:highlight w:val="magenta"/>
+                <w:lang w:val="it-IT"/>
+              </w:rPr>
+              <w:t>{{</w:t>
+            </w:r>
+            <w:r>
+              <w:rPr>
+                <w:highlight w:val="magenta"/>
+                <w:lang w:val="it-IT"/>
+              </w:rPr>
+              <w:t>den_cont1_ap</w:t>
+            </w:r>
+            <w:r>
+              <w:rPr>
+                <w:highlight w:val="magenta"/>
+                <w:lang w:val="it-IT"/>
+              </w:rPr>
+              <w:t>}}</w:t>
+            </w:r>
           </w:p>
         </w:tc>
         <w:tc>
@@ -584,9 +629,31 @@
               <w:ind w:right="-540"/>
               <w:jc w:val="both"/>
               <w:rPr>
+                <w:highlight w:val="magenta"/>
                 <w:lang w:val="it-IT"/>
               </w:rPr>
             </w:pPr>
+            <w:r>
+              <w:rPr>
+                <w:highlight w:val="magenta"/>
+                <w:lang w:val="it-IT"/>
+              </w:rPr>
+              <w:t>{{</w:t>
+            </w:r>
+            <w:r>
+              <w:rPr>
+                <w:highlight w:val="magenta"/>
+                <w:lang w:val="it-IT"/>
+              </w:rPr>
+              <w:t>val1_ap</w:t>
+            </w:r>
+            <w:r>
+              <w:rPr>
+                <w:highlight w:val="magenta"/>
+                <w:lang w:val="it-IT"/>
+              </w:rPr>
+              <w:t>}}</w:t>
+            </w:r>
           </w:p>
         </w:tc>
         <w:tc>
@@ -613,30 +680,74 @@
       <w:tr>
         <w:tc>
           <w:tcPr>
-            <w:tcW w:w="1800" w:type="dxa"/>
+            <w:tcW w:w="1710" w:type="dxa"/>
           </w:tcPr>
           <w:p>
             <w:pPr>
               <w:ind w:right="-540"/>
               <w:jc w:val="both"/>
               <w:rPr>
+                <w:highlight w:val="magenta"/>
                 <w:lang w:val="it-IT"/>
               </w:rPr>
             </w:pPr>
+            <w:r>
+              <w:rPr>
+                <w:highlight w:val="magenta"/>
+                <w:lang w:val="it-IT"/>
+              </w:rPr>
+              <w:t>Cont {{cont</w:t>
+            </w:r>
+            <w:r>
+              <w:rPr>
+                <w:highlight w:val="magenta"/>
+                <w:lang w:val="it-IT"/>
+              </w:rPr>
+              <w:t>2</w:t>
+            </w:r>
+            <w:r>
+              <w:rPr>
+                <w:highlight w:val="magenta"/>
+                <w:lang w:val="it-IT"/>
+              </w:rPr>
+              <w:t>_ap}}</w:t>
+            </w:r>
           </w:p>
         </w:tc>
         <w:tc>
           <w:tcPr>
-            <w:tcW w:w="5220" w:type="dxa"/>
+            <w:tcW w:w="5310" w:type="dxa"/>
           </w:tcPr>
           <w:p>
             <w:pPr>
               <w:ind w:right="-540"/>
               <w:jc w:val="both"/>
               <w:rPr>
+                <w:highlight w:val="magenta"/>
                 <w:lang w:val="it-IT"/>
               </w:rPr>
             </w:pPr>
+            <w:r>
+              <w:rPr>
+                <w:highlight w:val="magenta"/>
+                <w:lang w:val="it-IT"/>
+              </w:rPr>
+              <w:t>{{den_cont</w:t>
+            </w:r>
+            <w:r>
+              <w:rPr>
+                <w:highlight w:val="magenta"/>
+                <w:lang w:val="it-IT"/>
+              </w:rPr>
+              <w:t>2</w:t>
+            </w:r>
+            <w:r>
+              <w:rPr>
+                <w:highlight w:val="magenta"/>
+                <w:lang w:val="it-IT"/>
+              </w:rPr>
+              <w:t>_ap}}</w:t>
+            </w:r>
           </w:p>
         </w:tc>
         <w:tc>
@@ -648,9 +759,31 @@
               <w:ind w:right="-540"/>
               <w:jc w:val="both"/>
               <w:rPr>
+                <w:highlight w:val="magenta"/>
                 <w:lang w:val="it-IT"/>
               </w:rPr>
             </w:pPr>
+            <w:r>
+              <w:rPr>
+                <w:highlight w:val="magenta"/>
+                <w:lang w:val="it-IT"/>
+              </w:rPr>
+              <w:t>{{val</w:t>
+            </w:r>
+            <w:r>
+              <w:rPr>
+                <w:highlight w:val="magenta"/>
+                <w:lang w:val="it-IT"/>
+              </w:rPr>
+              <w:t>2</w:t>
+            </w:r>
+            <w:r>
+              <w:rPr>
+                <w:highlight w:val="magenta"/>
+                <w:lang w:val="it-IT"/>
+              </w:rPr>
+              <w:t>_ap}}</w:t>
+            </w:r>
           </w:p>
         </w:tc>
         <w:tc>
@@ -674,6 +807,1046 @@
           </w:p>
         </w:tc>
       </w:tr>
+      <w:tr>
+        <w:tc>
+          <w:tcPr>
+            <w:tcW w:w="1710" w:type="dxa"/>
+          </w:tcPr>
+          <w:p>
+            <w:pPr>
+              <w:ind w:right="-540"/>
+              <w:jc w:val="both"/>
+              <w:rPr>
+                <w:highlight w:val="magenta"/>
+                <w:lang w:val="it-IT"/>
+              </w:rPr>
+            </w:pPr>
+            <w:r>
+              <w:rPr>
+                <w:highlight w:val="magenta"/>
+                <w:lang w:val="it-IT"/>
+              </w:rPr>
+              <w:t>Cont {{cont</w:t>
+            </w:r>
+            <w:r>
+              <w:rPr>
+                <w:highlight w:val="magenta"/>
+                <w:lang w:val="it-IT"/>
+              </w:rPr>
+              <w:t>3</w:t>
+            </w:r>
+            <w:r>
+              <w:rPr>
+                <w:highlight w:val="magenta"/>
+                <w:lang w:val="it-IT"/>
+              </w:rPr>
+              <w:t>_ap}}</w:t>
+            </w:r>
+          </w:p>
+        </w:tc>
+        <w:tc>
+          <w:tcPr>
+            <w:tcW w:w="5310" w:type="dxa"/>
+          </w:tcPr>
+          <w:p>
+            <w:pPr>
+              <w:ind w:right="-540"/>
+              <w:jc w:val="both"/>
+              <w:rPr>
+                <w:highlight w:val="magenta"/>
+                <w:lang w:val="it-IT"/>
+              </w:rPr>
+            </w:pPr>
+            <w:r>
+              <w:rPr>
+                <w:highlight w:val="magenta"/>
+                <w:lang w:val="it-IT"/>
+              </w:rPr>
+              <w:t>{{den_cont</w:t>
+            </w:r>
+            <w:r>
+              <w:rPr>
+                <w:highlight w:val="magenta"/>
+                <w:lang w:val="it-IT"/>
+              </w:rPr>
+              <w:t>3</w:t>
+            </w:r>
+            <w:r>
+              <w:rPr>
+                <w:highlight w:val="magenta"/>
+                <w:lang w:val="it-IT"/>
+              </w:rPr>
+              <w:t>_ap}}</w:t>
+            </w:r>
+          </w:p>
+        </w:tc>
+        <w:tc>
+          <w:tcPr>
+            <w:tcW w:w="1710" w:type="dxa"/>
+          </w:tcPr>
+          <w:p>
+            <w:pPr>
+              <w:ind w:right="-540"/>
+              <w:jc w:val="both"/>
+              <w:rPr>
+                <w:highlight w:val="magenta"/>
+                <w:lang w:val="it-IT"/>
+              </w:rPr>
+            </w:pPr>
+            <w:r>
+              <w:rPr>
+                <w:highlight w:val="magenta"/>
+                <w:lang w:val="it-IT"/>
+              </w:rPr>
+              <w:t>{{val</w:t>
+            </w:r>
+            <w:r>
+              <w:rPr>
+                <w:highlight w:val="magenta"/>
+                <w:lang w:val="it-IT"/>
+              </w:rPr>
+              <w:t>3</w:t>
+            </w:r>
+            <w:r>
+              <w:rPr>
+                <w:highlight w:val="magenta"/>
+                <w:lang w:val="it-IT"/>
+              </w:rPr>
+              <w:t>_ap}}</w:t>
+            </w:r>
+          </w:p>
+        </w:tc>
+        <w:tc>
+          <w:tcPr>
+            <w:tcW w:w="990" w:type="dxa"/>
+          </w:tcPr>
+          <w:p>
+            <w:pPr>
+              <w:ind w:right="-540"/>
+              <w:jc w:val="both"/>
+              <w:rPr>
+                <w:lang w:val="it-IT"/>
+              </w:rPr>
+            </w:pPr>
+            <w:r>
+              <w:rPr>
+                <w:lang w:val="it-IT"/>
+              </w:rPr>
+              <w:t>Lei</w:t>
+            </w:r>
+          </w:p>
+        </w:tc>
+      </w:tr>
+      <w:tr>
+        <w:tc>
+          <w:tcPr>
+            <w:tcW w:w="1710" w:type="dxa"/>
+          </w:tcPr>
+          <w:p>
+            <w:pPr>
+              <w:ind w:right="-540"/>
+              <w:jc w:val="both"/>
+              <w:rPr>
+                <w:highlight w:val="magenta"/>
+                <w:lang w:val="it-IT"/>
+              </w:rPr>
+            </w:pPr>
+            <w:r>
+              <w:rPr>
+                <w:highlight w:val="magenta"/>
+                <w:lang w:val="it-IT"/>
+              </w:rPr>
+              <w:t>Cont {{cont</w:t>
+            </w:r>
+            <w:r>
+              <w:rPr>
+                <w:highlight w:val="magenta"/>
+                <w:lang w:val="it-IT"/>
+              </w:rPr>
+              <w:t>4</w:t>
+            </w:r>
+            <w:r>
+              <w:rPr>
+                <w:highlight w:val="magenta"/>
+                <w:lang w:val="it-IT"/>
+              </w:rPr>
+              <w:t>_ap}}</w:t>
+            </w:r>
+          </w:p>
+        </w:tc>
+        <w:tc>
+          <w:tcPr>
+            <w:tcW w:w="5310" w:type="dxa"/>
+          </w:tcPr>
+          <w:p>
+            <w:pPr>
+              <w:ind w:right="-540"/>
+              <w:jc w:val="both"/>
+              <w:rPr>
+                <w:highlight w:val="magenta"/>
+                <w:lang w:val="it-IT"/>
+              </w:rPr>
+            </w:pPr>
+            <w:r>
+              <w:rPr>
+                <w:highlight w:val="magenta"/>
+                <w:lang w:val="it-IT"/>
+              </w:rPr>
+              <w:t>{{den_cont</w:t>
+            </w:r>
+            <w:r>
+              <w:rPr>
+                <w:highlight w:val="magenta"/>
+                <w:lang w:val="it-IT"/>
+              </w:rPr>
+              <w:t>4</w:t>
+            </w:r>
+            <w:r>
+              <w:rPr>
+                <w:highlight w:val="magenta"/>
+                <w:lang w:val="it-IT"/>
+              </w:rPr>
+              <w:t>_ap}}</w:t>
+            </w:r>
+          </w:p>
+        </w:tc>
+        <w:tc>
+          <w:tcPr>
+            <w:tcW w:w="1710" w:type="dxa"/>
+          </w:tcPr>
+          <w:p>
+            <w:pPr>
+              <w:ind w:right="-540"/>
+              <w:jc w:val="both"/>
+              <w:rPr>
+                <w:highlight w:val="magenta"/>
+                <w:lang w:val="it-IT"/>
+              </w:rPr>
+            </w:pPr>
+            <w:r>
+              <w:rPr>
+                <w:highlight w:val="magenta"/>
+                <w:lang w:val="it-IT"/>
+              </w:rPr>
+              <w:t>{{val</w:t>
+            </w:r>
+            <w:r>
+              <w:rPr>
+                <w:highlight w:val="magenta"/>
+                <w:lang w:val="it-IT"/>
+              </w:rPr>
+              <w:t>4</w:t>
+            </w:r>
+            <w:r>
+              <w:rPr>
+                <w:highlight w:val="magenta"/>
+                <w:lang w:val="it-IT"/>
+              </w:rPr>
+              <w:t>_ap}}</w:t>
+            </w:r>
+          </w:p>
+        </w:tc>
+        <w:tc>
+          <w:tcPr>
+            <w:tcW w:w="990" w:type="dxa"/>
+          </w:tcPr>
+          <w:p>
+            <w:pPr>
+              <w:ind w:right="-540"/>
+              <w:jc w:val="both"/>
+              <w:rPr>
+                <w:lang w:val="it-IT"/>
+              </w:rPr>
+            </w:pPr>
+            <w:r>
+              <w:rPr>
+                <w:lang w:val="it-IT"/>
+              </w:rPr>
+              <w:t>Lei</w:t>
+            </w:r>
+          </w:p>
+        </w:tc>
+      </w:tr>
+      <w:tr>
+        <w:tc>
+          <w:tcPr>
+            <w:tcW w:w="1710" w:type="dxa"/>
+          </w:tcPr>
+          <w:p>
+            <w:pPr>
+              <w:ind w:right="-540"/>
+              <w:jc w:val="both"/>
+              <w:rPr>
+                <w:highlight w:val="magenta"/>
+                <w:lang w:val="it-IT"/>
+              </w:rPr>
+            </w:pPr>
+            <w:r>
+              <w:rPr>
+                <w:highlight w:val="magenta"/>
+                <w:lang w:val="it-IT"/>
+              </w:rPr>
+              <w:t>Cont {{cont</w:t>
+            </w:r>
+            <w:r>
+              <w:rPr>
+                <w:highlight w:val="magenta"/>
+                <w:lang w:val="it-IT"/>
+              </w:rPr>
+              <w:t>5</w:t>
+            </w:r>
+            <w:r>
+              <w:rPr>
+                <w:highlight w:val="magenta"/>
+                <w:lang w:val="it-IT"/>
+              </w:rPr>
+              <w:t>_ap}}</w:t>
+            </w:r>
+          </w:p>
+        </w:tc>
+        <w:tc>
+          <w:tcPr>
+            <w:tcW w:w="5310" w:type="dxa"/>
+          </w:tcPr>
+          <w:p>
+            <w:pPr>
+              <w:ind w:right="-540"/>
+              <w:jc w:val="both"/>
+              <w:rPr>
+                <w:highlight w:val="magenta"/>
+                <w:lang w:val="it-IT"/>
+              </w:rPr>
+            </w:pPr>
+            <w:r>
+              <w:rPr>
+                <w:highlight w:val="magenta"/>
+                <w:lang w:val="it-IT"/>
+              </w:rPr>
+              <w:t>{{den_cont</w:t>
+            </w:r>
+            <w:r>
+              <w:rPr>
+                <w:highlight w:val="magenta"/>
+                <w:lang w:val="it-IT"/>
+              </w:rPr>
+              <w:t>5</w:t>
+            </w:r>
+            <w:r>
+              <w:rPr>
+                <w:highlight w:val="magenta"/>
+                <w:lang w:val="it-IT"/>
+              </w:rPr>
+              <w:t>_ap}}</w:t>
+            </w:r>
+          </w:p>
+        </w:tc>
+        <w:tc>
+          <w:tcPr>
+            <w:tcW w:w="1710" w:type="dxa"/>
+          </w:tcPr>
+          <w:p>
+            <w:pPr>
+              <w:ind w:right="-540"/>
+              <w:jc w:val="both"/>
+              <w:rPr>
+                <w:highlight w:val="magenta"/>
+                <w:lang w:val="it-IT"/>
+              </w:rPr>
+            </w:pPr>
+            <w:r>
+              <w:rPr>
+                <w:highlight w:val="magenta"/>
+                <w:lang w:val="it-IT"/>
+              </w:rPr>
+              <w:t>{{val</w:t>
+            </w:r>
+            <w:r>
+              <w:rPr>
+                <w:highlight w:val="magenta"/>
+                <w:lang w:val="it-IT"/>
+              </w:rPr>
+              <w:t>5</w:t>
+            </w:r>
+            <w:r>
+              <w:rPr>
+                <w:highlight w:val="magenta"/>
+                <w:lang w:val="it-IT"/>
+              </w:rPr>
+              <w:t>_ap}}</w:t>
+            </w:r>
+          </w:p>
+        </w:tc>
+        <w:tc>
+          <w:tcPr>
+            <w:tcW w:w="990" w:type="dxa"/>
+          </w:tcPr>
+          <w:p>
+            <w:pPr>
+              <w:ind w:right="-540"/>
+              <w:jc w:val="both"/>
+              <w:rPr>
+                <w:lang w:val="it-IT"/>
+              </w:rPr>
+            </w:pPr>
+            <w:r>
+              <w:rPr>
+                <w:lang w:val="it-IT"/>
+              </w:rPr>
+              <w:t>Lei</w:t>
+            </w:r>
+          </w:p>
+        </w:tc>
+      </w:tr>
+      <w:tr>
+        <w:tc>
+          <w:tcPr>
+            <w:tcW w:w="1710" w:type="dxa"/>
+          </w:tcPr>
+          <w:p>
+            <w:pPr>
+              <w:ind w:right="-540"/>
+              <w:jc w:val="both"/>
+              <w:rPr>
+                <w:highlight w:val="magenta"/>
+                <w:lang w:val="it-IT"/>
+              </w:rPr>
+            </w:pPr>
+            <w:r>
+              <w:rPr>
+                <w:highlight w:val="magenta"/>
+                <w:lang w:val="it-IT"/>
+              </w:rPr>
+              <w:t>Cont {{cont</w:t>
+            </w:r>
+            <w:r>
+              <w:rPr>
+                <w:highlight w:val="magenta"/>
+                <w:lang w:val="it-IT"/>
+              </w:rPr>
+              <w:t>6</w:t>
+            </w:r>
+            <w:r>
+              <w:rPr>
+                <w:highlight w:val="magenta"/>
+                <w:lang w:val="it-IT"/>
+              </w:rPr>
+              <w:t>_ap}}</w:t>
+            </w:r>
+          </w:p>
+        </w:tc>
+        <w:tc>
+          <w:tcPr>
+            <w:tcW w:w="5310" w:type="dxa"/>
+          </w:tcPr>
+          <w:p>
+            <w:pPr>
+              <w:ind w:right="-540"/>
+              <w:jc w:val="both"/>
+              <w:rPr>
+                <w:highlight w:val="magenta"/>
+                <w:lang w:val="it-IT"/>
+              </w:rPr>
+            </w:pPr>
+            <w:r>
+              <w:rPr>
+                <w:highlight w:val="magenta"/>
+                <w:lang w:val="it-IT"/>
+              </w:rPr>
+              <w:t>{{den_cont</w:t>
+            </w:r>
+            <w:r>
+              <w:rPr>
+                <w:highlight w:val="magenta"/>
+                <w:lang w:val="it-IT"/>
+              </w:rPr>
+              <w:t>6</w:t>
+            </w:r>
+            <w:r>
+              <w:rPr>
+                <w:highlight w:val="magenta"/>
+                <w:lang w:val="it-IT"/>
+              </w:rPr>
+              <w:t>_ap}}</w:t>
+            </w:r>
+          </w:p>
+        </w:tc>
+        <w:tc>
+          <w:tcPr>
+            <w:tcW w:w="1710" w:type="dxa"/>
+          </w:tcPr>
+          <w:p>
+            <w:pPr>
+              <w:ind w:right="-540"/>
+              <w:jc w:val="both"/>
+              <w:rPr>
+                <w:highlight w:val="magenta"/>
+                <w:lang w:val="it-IT"/>
+              </w:rPr>
+            </w:pPr>
+            <w:r>
+              <w:rPr>
+                <w:highlight w:val="magenta"/>
+                <w:lang w:val="it-IT"/>
+              </w:rPr>
+              <w:t>{{val</w:t>
+            </w:r>
+            <w:r>
+              <w:rPr>
+                <w:highlight w:val="magenta"/>
+                <w:lang w:val="it-IT"/>
+              </w:rPr>
+              <w:t>6</w:t>
+            </w:r>
+            <w:r>
+              <w:rPr>
+                <w:highlight w:val="magenta"/>
+                <w:lang w:val="it-IT"/>
+              </w:rPr>
+              <w:t>_ap}}</w:t>
+            </w:r>
+          </w:p>
+        </w:tc>
+        <w:tc>
+          <w:tcPr>
+            <w:tcW w:w="990" w:type="dxa"/>
+          </w:tcPr>
+          <w:p>
+            <w:pPr>
+              <w:ind w:right="-540"/>
+              <w:jc w:val="both"/>
+              <w:rPr>
+                <w:lang w:val="it-IT"/>
+              </w:rPr>
+            </w:pPr>
+            <w:r>
+              <w:rPr>
+                <w:lang w:val="it-IT"/>
+              </w:rPr>
+              <w:t>Lei</w:t>
+            </w:r>
+          </w:p>
+        </w:tc>
+      </w:tr>
+      <w:tr>
+        <w:tc>
+          <w:tcPr>
+            <w:tcW w:w="1710" w:type="dxa"/>
+          </w:tcPr>
+          <w:p>
+            <w:pPr>
+              <w:ind w:right="-540"/>
+              <w:jc w:val="both"/>
+              <w:rPr>
+                <w:highlight w:val="magenta"/>
+                <w:lang w:val="it-IT"/>
+              </w:rPr>
+            </w:pPr>
+            <w:r>
+              <w:rPr>
+                <w:highlight w:val="magenta"/>
+                <w:lang w:val="it-IT"/>
+              </w:rPr>
+              <w:t>Cont {{cont</w:t>
+            </w:r>
+            <w:r>
+              <w:rPr>
+                <w:highlight w:val="magenta"/>
+                <w:lang w:val="it-IT"/>
+              </w:rPr>
+              <w:t>7</w:t>
+            </w:r>
+            <w:r>
+              <w:rPr>
+                <w:highlight w:val="magenta"/>
+                <w:lang w:val="it-IT"/>
+              </w:rPr>
+              <w:t>_ap}}</w:t>
+            </w:r>
+          </w:p>
+        </w:tc>
+        <w:tc>
+          <w:tcPr>
+            <w:tcW w:w="5310" w:type="dxa"/>
+          </w:tcPr>
+          <w:p>
+            <w:pPr>
+              <w:ind w:right="-540"/>
+              <w:jc w:val="both"/>
+              <w:rPr>
+                <w:highlight w:val="magenta"/>
+                <w:lang w:val="it-IT"/>
+              </w:rPr>
+            </w:pPr>
+            <w:r>
+              <w:rPr>
+                <w:highlight w:val="magenta"/>
+                <w:lang w:val="it-IT"/>
+              </w:rPr>
+              <w:t>{{den_cont</w:t>
+            </w:r>
+            <w:r>
+              <w:rPr>
+                <w:highlight w:val="magenta"/>
+                <w:lang w:val="it-IT"/>
+              </w:rPr>
+              <w:t>7</w:t>
+            </w:r>
+            <w:r>
+              <w:rPr>
+                <w:highlight w:val="magenta"/>
+                <w:lang w:val="it-IT"/>
+              </w:rPr>
+              <w:t>_ap}}</w:t>
+            </w:r>
+          </w:p>
+        </w:tc>
+        <w:tc>
+          <w:tcPr>
+            <w:tcW w:w="1710" w:type="dxa"/>
+          </w:tcPr>
+          <w:p>
+            <w:pPr>
+              <w:ind w:right="-540"/>
+              <w:jc w:val="both"/>
+              <w:rPr>
+                <w:highlight w:val="magenta"/>
+                <w:lang w:val="it-IT"/>
+              </w:rPr>
+            </w:pPr>
+            <w:r>
+              <w:rPr>
+                <w:highlight w:val="magenta"/>
+                <w:lang w:val="it-IT"/>
+              </w:rPr>
+              <w:t>{{val</w:t>
+            </w:r>
+            <w:r>
+              <w:rPr>
+                <w:highlight w:val="magenta"/>
+                <w:lang w:val="it-IT"/>
+              </w:rPr>
+              <w:t>7</w:t>
+            </w:r>
+            <w:r>
+              <w:rPr>
+                <w:highlight w:val="magenta"/>
+                <w:lang w:val="it-IT"/>
+              </w:rPr>
+              <w:t>_ap}}</w:t>
+            </w:r>
+          </w:p>
+        </w:tc>
+        <w:tc>
+          <w:tcPr>
+            <w:tcW w:w="990" w:type="dxa"/>
+          </w:tcPr>
+          <w:p>
+            <w:pPr>
+              <w:ind w:right="-540"/>
+              <w:jc w:val="both"/>
+              <w:rPr>
+                <w:lang w:val="it-IT"/>
+              </w:rPr>
+            </w:pPr>
+            <w:r>
+              <w:rPr>
+                <w:lang w:val="it-IT"/>
+              </w:rPr>
+              <w:t>Lei</w:t>
+            </w:r>
+          </w:p>
+        </w:tc>
+      </w:tr>
+      <w:tr>
+        <w:tc>
+          <w:tcPr>
+            <w:tcW w:w="1710" w:type="dxa"/>
+          </w:tcPr>
+          <w:p>
+            <w:pPr>
+              <w:ind w:right="-540"/>
+              <w:jc w:val="both"/>
+              <w:rPr>
+                <w:highlight w:val="magenta"/>
+                <w:lang w:val="it-IT"/>
+              </w:rPr>
+            </w:pPr>
+            <w:r>
+              <w:rPr>
+                <w:highlight w:val="magenta"/>
+                <w:lang w:val="it-IT"/>
+              </w:rPr>
+              <w:t>Cont {{cont</w:t>
+            </w:r>
+            <w:r>
+              <w:rPr>
+                <w:highlight w:val="magenta"/>
+                <w:lang w:val="it-IT"/>
+              </w:rPr>
+              <w:t>8</w:t>
+            </w:r>
+            <w:r>
+              <w:rPr>
+                <w:highlight w:val="magenta"/>
+                <w:lang w:val="it-IT"/>
+              </w:rPr>
+              <w:t>_ap}}</w:t>
+            </w:r>
+          </w:p>
+        </w:tc>
+        <w:tc>
+          <w:tcPr>
+            <w:tcW w:w="5310" w:type="dxa"/>
+          </w:tcPr>
+          <w:p>
+            <w:pPr>
+              <w:ind w:right="-540"/>
+              <w:jc w:val="both"/>
+              <w:rPr>
+                <w:highlight w:val="magenta"/>
+                <w:lang w:val="it-IT"/>
+              </w:rPr>
+            </w:pPr>
+            <w:r>
+              <w:rPr>
+                <w:highlight w:val="magenta"/>
+                <w:lang w:val="it-IT"/>
+              </w:rPr>
+              <w:t>{{den_cont</w:t>
+            </w:r>
+            <w:r>
+              <w:rPr>
+                <w:highlight w:val="magenta"/>
+                <w:lang w:val="it-IT"/>
+              </w:rPr>
+              <w:t>8</w:t>
+            </w:r>
+            <w:r>
+              <w:rPr>
+                <w:highlight w:val="magenta"/>
+                <w:lang w:val="it-IT"/>
+              </w:rPr>
+              <w:t>_ap}}</w:t>
+            </w:r>
+          </w:p>
+        </w:tc>
+        <w:tc>
+          <w:tcPr>
+            <w:tcW w:w="1710" w:type="dxa"/>
+          </w:tcPr>
+          <w:p>
+            <w:pPr>
+              <w:ind w:right="-540"/>
+              <w:jc w:val="both"/>
+              <w:rPr>
+                <w:highlight w:val="magenta"/>
+                <w:lang w:val="it-IT"/>
+              </w:rPr>
+            </w:pPr>
+            <w:r>
+              <w:rPr>
+                <w:highlight w:val="magenta"/>
+                <w:lang w:val="it-IT"/>
+              </w:rPr>
+              <w:t>{{val</w:t>
+            </w:r>
+            <w:r>
+              <w:rPr>
+                <w:highlight w:val="magenta"/>
+                <w:lang w:val="it-IT"/>
+              </w:rPr>
+              <w:t>8</w:t>
+            </w:r>
+            <w:r>
+              <w:rPr>
+                <w:highlight w:val="magenta"/>
+                <w:lang w:val="it-IT"/>
+              </w:rPr>
+              <w:t>_ap}}</w:t>
+            </w:r>
+          </w:p>
+        </w:tc>
+        <w:tc>
+          <w:tcPr>
+            <w:tcW w:w="990" w:type="dxa"/>
+          </w:tcPr>
+          <w:p>
+            <w:pPr>
+              <w:ind w:right="-540"/>
+              <w:jc w:val="both"/>
+              <w:rPr>
+                <w:lang w:val="it-IT"/>
+              </w:rPr>
+            </w:pPr>
+            <w:r>
+              <w:rPr>
+                <w:lang w:val="it-IT"/>
+              </w:rPr>
+              <w:t>Lei</w:t>
+            </w:r>
+          </w:p>
+        </w:tc>
+      </w:tr>
+      <w:tr>
+        <w:tc>
+          <w:tcPr>
+            <w:tcW w:w="1710" w:type="dxa"/>
+          </w:tcPr>
+          <w:p>
+            <w:pPr>
+              <w:ind w:right="-540"/>
+              <w:jc w:val="both"/>
+              <w:rPr>
+                <w:highlight w:val="magenta"/>
+                <w:lang w:val="it-IT"/>
+              </w:rPr>
+            </w:pPr>
+            <w:r>
+              <w:rPr>
+                <w:highlight w:val="magenta"/>
+                <w:lang w:val="it-IT"/>
+              </w:rPr>
+              <w:t>Cont {{cont</w:t>
+            </w:r>
+            <w:r>
+              <w:rPr>
+                <w:highlight w:val="magenta"/>
+                <w:lang w:val="it-IT"/>
+              </w:rPr>
+              <w:t>9</w:t>
+            </w:r>
+            <w:r>
+              <w:rPr>
+                <w:highlight w:val="magenta"/>
+                <w:lang w:val="it-IT"/>
+              </w:rPr>
+              <w:t>_ap}}</w:t>
+            </w:r>
+          </w:p>
+        </w:tc>
+        <w:tc>
+          <w:tcPr>
+            <w:tcW w:w="5310" w:type="dxa"/>
+          </w:tcPr>
+          <w:p>
+            <w:pPr>
+              <w:ind w:right="-540"/>
+              <w:jc w:val="both"/>
+              <w:rPr>
+                <w:highlight w:val="magenta"/>
+                <w:lang w:val="it-IT"/>
+              </w:rPr>
+            </w:pPr>
+            <w:r>
+              <w:rPr>
+                <w:highlight w:val="magenta"/>
+                <w:lang w:val="it-IT"/>
+              </w:rPr>
+              <w:t>{{den_cont</w:t>
+            </w:r>
+            <w:r>
+              <w:rPr>
+                <w:highlight w:val="magenta"/>
+                <w:lang w:val="it-IT"/>
+              </w:rPr>
+              <w:t>9</w:t>
+            </w:r>
+            <w:r>
+              <w:rPr>
+                <w:highlight w:val="magenta"/>
+                <w:lang w:val="it-IT"/>
+              </w:rPr>
+              <w:t>_ap}}</w:t>
+            </w:r>
+          </w:p>
+        </w:tc>
+        <w:tc>
+          <w:tcPr>
+            <w:tcW w:w="1710" w:type="dxa"/>
+          </w:tcPr>
+          <w:p>
+            <w:pPr>
+              <w:ind w:right="-540"/>
+              <w:jc w:val="both"/>
+              <w:rPr>
+                <w:highlight w:val="magenta"/>
+                <w:lang w:val="it-IT"/>
+              </w:rPr>
+            </w:pPr>
+            <w:r>
+              <w:rPr>
+                <w:highlight w:val="magenta"/>
+                <w:lang w:val="it-IT"/>
+              </w:rPr>
+              <w:t>{{val</w:t>
+            </w:r>
+            <w:r>
+              <w:rPr>
+                <w:highlight w:val="magenta"/>
+                <w:lang w:val="it-IT"/>
+              </w:rPr>
+              <w:t>9</w:t>
+            </w:r>
+            <w:r>
+              <w:rPr>
+                <w:highlight w:val="magenta"/>
+                <w:lang w:val="it-IT"/>
+              </w:rPr>
+              <w:t>_ap}}</w:t>
+            </w:r>
+          </w:p>
+        </w:tc>
+        <w:tc>
+          <w:tcPr>
+            <w:tcW w:w="990" w:type="dxa"/>
+          </w:tcPr>
+          <w:p>
+            <w:pPr>
+              <w:ind w:right="-540"/>
+              <w:jc w:val="both"/>
+              <w:rPr>
+                <w:lang w:val="it-IT"/>
+              </w:rPr>
+            </w:pPr>
+            <w:r>
+              <w:rPr>
+                <w:lang w:val="it-IT"/>
+              </w:rPr>
+              <w:t>Lei</w:t>
+            </w:r>
+          </w:p>
+        </w:tc>
+      </w:tr>
+      <w:tr>
+        <w:tc>
+          <w:tcPr>
+            <w:tcW w:w="1710" w:type="dxa"/>
+          </w:tcPr>
+          <w:p>
+            <w:pPr>
+              <w:ind w:right="-540"/>
+              <w:jc w:val="both"/>
+              <w:rPr>
+                <w:highlight w:val="magenta"/>
+                <w:lang w:val="it-IT"/>
+              </w:rPr>
+            </w:pPr>
+            <w:r>
+              <w:rPr>
+                <w:highlight w:val="magenta"/>
+                <w:lang w:val="it-IT"/>
+              </w:rPr>
+              <w:t>Cont {{cont1</w:t>
+            </w:r>
+            <w:r>
+              <w:rPr>
+                <w:highlight w:val="magenta"/>
+                <w:lang w:val="it-IT"/>
+              </w:rPr>
+              <w:t>0</w:t>
+            </w:r>
+            <w:r>
+              <w:rPr>
+                <w:highlight w:val="magenta"/>
+                <w:lang w:val="it-IT"/>
+              </w:rPr>
+              <w:t>_ap}}</w:t>
+            </w:r>
+          </w:p>
+        </w:tc>
+        <w:tc>
+          <w:tcPr>
+            <w:tcW w:w="5310" w:type="dxa"/>
+          </w:tcPr>
+          <w:p>
+            <w:pPr>
+              <w:ind w:right="-540"/>
+              <w:jc w:val="both"/>
+              <w:rPr>
+                <w:highlight w:val="magenta"/>
+                <w:lang w:val="it-IT"/>
+              </w:rPr>
+            </w:pPr>
+            <w:r>
+              <w:rPr>
+                <w:highlight w:val="magenta"/>
+                <w:lang w:val="it-IT"/>
+              </w:rPr>
+              <w:t>{{den_cont1</w:t>
+            </w:r>
+            <w:r>
+              <w:rPr>
+                <w:highlight w:val="magenta"/>
+                <w:lang w:val="it-IT"/>
+              </w:rPr>
+              <w:t>0</w:t>
+            </w:r>
+            <w:r>
+              <w:rPr>
+                <w:highlight w:val="magenta"/>
+                <w:lang w:val="it-IT"/>
+              </w:rPr>
+              <w:t>_ap}}</w:t>
+            </w:r>
+          </w:p>
+        </w:tc>
+        <w:tc>
+          <w:tcPr>
+            <w:tcW w:w="1710" w:type="dxa"/>
+          </w:tcPr>
+          <w:p>
+            <w:pPr>
+              <w:ind w:right="-540"/>
+              <w:jc w:val="both"/>
+              <w:rPr>
+                <w:highlight w:val="magenta"/>
+                <w:lang w:val="it-IT"/>
+              </w:rPr>
+            </w:pPr>
+            <w:r>
+              <w:rPr>
+                <w:highlight w:val="magenta"/>
+                <w:lang w:val="it-IT"/>
+              </w:rPr>
+              <w:t>{{val1</w:t>
+            </w:r>
+            <w:r>
+              <w:rPr>
+                <w:highlight w:val="magenta"/>
+                <w:lang w:val="it-IT"/>
+              </w:rPr>
+              <w:t>0</w:t>
+            </w:r>
+            <w:r>
+              <w:rPr>
+                <w:highlight w:val="magenta"/>
+                <w:lang w:val="it-IT"/>
+              </w:rPr>
+              <w:t>_ap}}</w:t>
+            </w:r>
+          </w:p>
+        </w:tc>
+        <w:tc>
+          <w:tcPr>
+            <w:tcW w:w="990" w:type="dxa"/>
+          </w:tcPr>
+          <w:p>
+            <w:pPr>
+              <w:ind w:right="-540"/>
+              <w:jc w:val="both"/>
+              <w:rPr>
+                <w:lang w:val="it-IT"/>
+              </w:rPr>
+            </w:pPr>
+            <w:r>
+              <w:rPr>
+                <w:lang w:val="it-IT"/>
+              </w:rPr>
+              <w:t>Lei</w:t>
+            </w:r>
+          </w:p>
+        </w:tc>
+      </w:tr>
     </w:tbl>
     <w:p>
       <w:pPr>
@@ -999,6 +2172,7 @@
         <w:rPr>
           <w:u w:val="single"/>
         </w:rPr>
+        <w:lastRenderedPageBreak/>
         <w:t>Numele</w:t>
       </w:r>
       <w:proofErr w:type="spellEnd"/>
@@ -1243,7 +2417,6 @@
           <w:szCs w:val="24"/>
           <w:lang w:val="it-IT"/>
         </w:rPr>
-        <w:lastRenderedPageBreak/>
         <w:t xml:space="preserve"> </w:t>
       </w:r>
       <w:r>
@@ -4066,6 +5239,7 @@
   <w:style w:type="character" w:default="1" w:styleId="DefaultParagraphFont">
     <w:name w:val="Default Paragraph Font"/>
     <w:uiPriority w:val="1"/>
+    <w:semiHidden/>
     <w:unhideWhenUsed/>
   </w:style>
   <w:style w:type="table" w:default="1" w:styleId="TableNormal">

</xml_diff>